<commit_message>
Adicionado GET em Comentario e Curtida
</commit_message>
<xml_diff>
--- a/Prints do Bruno.docx
+++ b/Prints do Bruno.docx
@@ -9,6 +9,10 @@
     </w:p>
     <w:p>
       <w:r>
+        <w:rPr>
+          <w:noProof/>
+          <w:lang w:eastAsia="pt-BR"/>
+        </w:rPr>
         <w:drawing>
           <wp:inline distT="0" distB="0" distL="0" distR="0" wp14:anchorId="688AFD35" wp14:editId="3720BEF6">
             <wp:extent cx="5400040" cy="1485265"/>
@@ -54,6 +58,10 @@
     </w:p>
     <w:p>
       <w:r>
+        <w:rPr>
+          <w:noProof/>
+          <w:lang w:eastAsia="pt-BR"/>
+        </w:rPr>
         <w:drawing>
           <wp:inline distT="0" distB="0" distL="0" distR="0" wp14:anchorId="435FC949" wp14:editId="6A1ADB70">
             <wp:extent cx="5400040" cy="2220595"/>
@@ -99,6 +107,10 @@
     </w:p>
     <w:p>
       <w:r>
+        <w:rPr>
+          <w:noProof/>
+          <w:lang w:eastAsia="pt-BR"/>
+        </w:rPr>
         <w:drawing>
           <wp:inline distT="0" distB="0" distL="0" distR="0" wp14:anchorId="1E1A5D58" wp14:editId="2335178B">
             <wp:extent cx="5400040" cy="1614805"/>
@@ -150,6 +162,10 @@
     </w:p>
     <w:p>
       <w:r>
+        <w:rPr>
+          <w:noProof/>
+          <w:lang w:eastAsia="pt-BR"/>
+        </w:rPr>
         <w:drawing>
           <wp:inline distT="0" distB="0" distL="0" distR="0" wp14:anchorId="0AB76369" wp14:editId="7F5AED6C">
             <wp:extent cx="5400040" cy="1407795"/>
@@ -195,6 +211,10 @@
     </w:p>
     <w:p>
       <w:r>
+        <w:rPr>
+          <w:noProof/>
+          <w:lang w:eastAsia="pt-BR"/>
+        </w:rPr>
         <w:drawing>
           <wp:inline distT="0" distB="0" distL="0" distR="0" wp14:anchorId="0AB9DF7F" wp14:editId="082CA743">
             <wp:extent cx="5400040" cy="1638935"/>
@@ -240,6 +260,10 @@
     </w:p>
     <w:p>
       <w:r>
+        <w:rPr>
+          <w:noProof/>
+          <w:lang w:eastAsia="pt-BR"/>
+        </w:rPr>
         <w:drawing>
           <wp:inline distT="0" distB="0" distL="0" distR="0" wp14:anchorId="19FE7CE9" wp14:editId="29A62038">
             <wp:extent cx="5400040" cy="1828165"/>
@@ -293,6 +317,10 @@
     </w:p>
     <w:p>
       <w:r>
+        <w:rPr>
+          <w:noProof/>
+          <w:lang w:eastAsia="pt-BR"/>
+        </w:rPr>
         <w:drawing>
           <wp:inline distT="0" distB="0" distL="0" distR="0" wp14:anchorId="7D4D5756" wp14:editId="35F3131A">
             <wp:extent cx="5400040" cy="2860040"/>
@@ -338,6 +366,10 @@
     </w:p>
     <w:p>
       <w:r>
+        <w:rPr>
+          <w:noProof/>
+          <w:lang w:eastAsia="pt-BR"/>
+        </w:rPr>
         <w:drawing>
           <wp:inline distT="0" distB="0" distL="0" distR="0" wp14:anchorId="43F7438E" wp14:editId="7B92A05A">
             <wp:extent cx="5400040" cy="1774190"/>
@@ -394,6 +426,10 @@
     </w:p>
     <w:p>
       <w:r>
+        <w:rPr>
+          <w:noProof/>
+          <w:lang w:eastAsia="pt-BR"/>
+        </w:rPr>
         <w:drawing>
           <wp:inline distT="0" distB="0" distL="0" distR="0" wp14:anchorId="1B4D756C" wp14:editId="303141DD">
             <wp:extent cx="5400040" cy="2700020"/>
@@ -434,21 +470,16 @@
     <w:p/>
     <w:p>
       <w:r>
-        <w:t>Curtir uma postagem</w:t>
-      </w:r>
-      <w:bookmarkStart w:id="0" w:name="_GoBack"/>
-      <w:bookmarkEnd w:id="0"/>
-      <w:r>
-        <w:t>:</w:t>
+        <w:t>Listar Comentários por Postagem:</w:t>
       </w:r>
     </w:p>
     <w:p>
       <w:r>
         <w:drawing>
-          <wp:inline distT="0" distB="0" distL="0" distR="0" wp14:anchorId="04310F21" wp14:editId="66EBF1FA">
-            <wp:extent cx="5400040" cy="2413635"/>
-            <wp:effectExtent l="0" t="0" r="0" b="5715"/>
-            <wp:docPr id="10" name="Imagem 10"/>
+          <wp:inline distT="0" distB="0" distL="0" distR="0" wp14:anchorId="4778543F" wp14:editId="36B31AA7">
+            <wp:extent cx="5400040" cy="3803015"/>
+            <wp:effectExtent l="0" t="0" r="0" b="6985"/>
+            <wp:docPr id="12" name="Imagem 12"/>
             <wp:cNvGraphicFramePr>
               <a:graphicFrameLocks xmlns:a="http://schemas.openxmlformats.org/drawingml/2006/main" noChangeAspect="1"/>
             </wp:cNvGraphicFramePr>
@@ -468,7 +499,109 @@
                   <pic:spPr>
                     <a:xfrm>
                       <a:off x="0" y="0"/>
+                      <a:ext cx="5400040" cy="3803015"/>
+                    </a:xfrm>
+                    <a:prstGeom prst="rect">
+                      <a:avLst/>
+                    </a:prstGeom>
+                  </pic:spPr>
+                </pic:pic>
+              </a:graphicData>
+            </a:graphic>
+          </wp:inline>
+        </w:drawing>
+      </w:r>
+    </w:p>
+    <w:p/>
+    <w:p/>
+    <w:p/>
+    <w:p/>
+    <w:p>
+      <w:r>
+        <w:lastRenderedPageBreak/>
+        <w:t>Curtir uma postagem:</w:t>
+      </w:r>
+    </w:p>
+    <w:p>
+      <w:r>
+        <w:rPr>
+          <w:noProof/>
+          <w:lang w:eastAsia="pt-BR"/>
+        </w:rPr>
+        <w:drawing>
+          <wp:inline distT="0" distB="0" distL="0" distR="0" wp14:anchorId="04310F21" wp14:editId="66EBF1FA">
+            <wp:extent cx="5400040" cy="2413635"/>
+            <wp:effectExtent l="0" t="0" r="0" b="5715"/>
+            <wp:docPr id="10" name="Imagem 10"/>
+            <wp:cNvGraphicFramePr>
+              <a:graphicFrameLocks xmlns:a="http://schemas.openxmlformats.org/drawingml/2006/main" noChangeAspect="1"/>
+            </wp:cNvGraphicFramePr>
+            <a:graphic xmlns:a="http://schemas.openxmlformats.org/drawingml/2006/main">
+              <a:graphicData uri="http://schemas.openxmlformats.org/drawingml/2006/picture">
+                <pic:pic xmlns:pic="http://schemas.openxmlformats.org/drawingml/2006/picture">
+                  <pic:nvPicPr>
+                    <pic:cNvPr id="1" name=""/>
+                    <pic:cNvPicPr/>
+                  </pic:nvPicPr>
+                  <pic:blipFill>
+                    <a:blip r:embed="rId14"/>
+                    <a:stretch>
+                      <a:fillRect/>
+                    </a:stretch>
+                  </pic:blipFill>
+                  <pic:spPr>
+                    <a:xfrm>
+                      <a:off x="0" y="0"/>
                       <a:ext cx="5400040" cy="2413635"/>
+                    </a:xfrm>
+                    <a:prstGeom prst="rect">
+                      <a:avLst/>
+                    </a:prstGeom>
+                  </pic:spPr>
+                </pic:pic>
+              </a:graphicData>
+            </a:graphic>
+          </wp:inline>
+        </w:drawing>
+      </w:r>
+    </w:p>
+    <w:p/>
+    <w:p>
+      <w:bookmarkStart w:id="0" w:name="_GoBack"/>
+      <w:bookmarkEnd w:id="0"/>
+    </w:p>
+    <w:p>
+      <w:r>
+        <w:t>Listar Curtidas por Postagem:</w:t>
+      </w:r>
+    </w:p>
+    <w:p>
+      <w:r>
+        <w:drawing>
+          <wp:inline distT="0" distB="0" distL="0" distR="0" wp14:anchorId="1DBC42B3" wp14:editId="47363D13">
+            <wp:extent cx="5400040" cy="2750185"/>
+            <wp:effectExtent l="0" t="0" r="0" b="0"/>
+            <wp:docPr id="11" name="Imagem 11"/>
+            <wp:cNvGraphicFramePr>
+              <a:graphicFrameLocks xmlns:a="http://schemas.openxmlformats.org/drawingml/2006/main" noChangeAspect="1"/>
+            </wp:cNvGraphicFramePr>
+            <a:graphic xmlns:a="http://schemas.openxmlformats.org/drawingml/2006/main">
+              <a:graphicData uri="http://schemas.openxmlformats.org/drawingml/2006/picture">
+                <pic:pic xmlns:pic="http://schemas.openxmlformats.org/drawingml/2006/picture">
+                  <pic:nvPicPr>
+                    <pic:cNvPr id="1" name=""/>
+                    <pic:cNvPicPr/>
+                  </pic:nvPicPr>
+                  <pic:blipFill>
+                    <a:blip r:embed="rId15"/>
+                    <a:stretch>
+                      <a:fillRect/>
+                    </a:stretch>
+                  </pic:blipFill>
+                  <pic:spPr>
+                    <a:xfrm>
+                      <a:off x="0" y="0"/>
+                      <a:ext cx="5400040" cy="2750185"/>
                     </a:xfrm>
                     <a:prstGeom prst="rect">
                       <a:avLst/>

</xml_diff>